<commit_message>
add article deploy application to k8s
</commit_message>
<xml_diff>
--- a/doc/images/raw.docx
+++ b/doc/images/raw.docx
@@ -516,12 +516,14 @@
                                   <w:color w:val="000000" w:themeColor="text1"/>
                                 </w:rPr>
                               </w:pPr>
+                              <w:proofErr w:type="spellStart"/>
                               <w:r>
                                 <w:rPr>
                                   <w:color w:val="000000" w:themeColor="text1"/>
                                 </w:rPr>
                                 <w:t>RabbitMQ</w:t>
                               </w:r>
+                              <w:proofErr w:type="spellEnd"/>
                             </w:p>
                           </w:txbxContent>
                         </wps:txbx>
@@ -654,8 +656,1396 @@
           </mc:Fallback>
         </mc:AlternateContent>
       </w:r>
-      <w:bookmarkStart w:id="0" w:name="_GoBack"/>
-      <w:bookmarkEnd w:id="0"/>
+    </w:p>
+    <w:p>
+      <w:r>
+        <w:rPr>
+          <w:noProof/>
+        </w:rPr>
+        <mc:AlternateContent>
+          <mc:Choice Requires="wpc">
+            <w:drawing>
+              <wp:inline distT="0" distB="0" distL="0" distR="0">
+                <wp:extent cx="5959475" cy="3495675"/>
+                <wp:effectExtent l="0" t="0" r="0" b="0"/>
+                <wp:docPr id="4" name="Canvas 4"/>
+                <wp:cNvGraphicFramePr>
+                  <a:graphicFrameLocks xmlns:a="http://schemas.openxmlformats.org/drawingml/2006/main" noChangeAspect="1"/>
+                </wp:cNvGraphicFramePr>
+                <a:graphic xmlns:a="http://schemas.openxmlformats.org/drawingml/2006/main">
+                  <a:graphicData uri="http://schemas.microsoft.com/office/word/2010/wordprocessingCanvas">
+                    <wpc:wpc>
+                      <wpc:bg/>
+                      <wpc:whole/>
+                      <wps:wsp>
+                        <wps:cNvPr id="15" name="Rectangle 15"/>
+                        <wps:cNvSpPr/>
+                        <wps:spPr>
+                          <a:xfrm>
+                            <a:off x="752035" y="2349232"/>
+                            <a:ext cx="1676518" cy="470168"/>
+                          </a:xfrm>
+                          <a:prstGeom prst="rect">
+                            <a:avLst/>
+                          </a:prstGeom>
+                        </wps:spPr>
+                        <wps:style>
+                          <a:lnRef idx="2">
+                            <a:schemeClr val="accent1">
+                              <a:shade val="50000"/>
+                            </a:schemeClr>
+                          </a:lnRef>
+                          <a:fillRef idx="1">
+                            <a:schemeClr val="accent1"/>
+                          </a:fillRef>
+                          <a:effectRef idx="0">
+                            <a:schemeClr val="accent1"/>
+                          </a:effectRef>
+                          <a:fontRef idx="minor">
+                            <a:schemeClr val="lt1"/>
+                          </a:fontRef>
+                        </wps:style>
+                        <wps:txbx>
+                          <w:txbxContent>
+                            <w:p>
+                              <w:pPr>
+                                <w:jc w:val="center"/>
+                              </w:pPr>
+                              <w:r>
+                                <w:t>&lt;&lt;</w:t>
+                              </w:r>
+                              <w:proofErr w:type="gramStart"/>
+                              <w:r>
+                                <w:t>image</w:t>
+                              </w:r>
+                              <w:proofErr w:type="gramEnd"/>
+                              <w:r>
+                                <w:t>&gt;&gt;</w:t>
+                              </w:r>
+                              <w:r>
+                                <w:br/>
+                              </w:r>
+                              <w:r>
+                                <w:t>rabbit</w:t>
+                              </w:r>
+                              <w:r>
+                                <w:t>mq</w:t>
+                              </w:r>
+                              <w:r>
+                                <w:t>-</w:t>
+                              </w:r>
+                              <w:r>
+                                <w:t>app</w:t>
+                              </w:r>
+                              <w:r>
+                                <w:t>:</w:t>
+                              </w:r>
+                              <w:r>
+                                <w:t>0.0.1</w:t>
+                              </w:r>
+                            </w:p>
+                          </w:txbxContent>
+                        </wps:txbx>
+                        <wps:bodyPr rot="0" spcFirstLastPara="0" vertOverflow="overflow" horzOverflow="overflow" vert="horz" wrap="square" lIns="91440" tIns="45720" rIns="91440" bIns="45720" numCol="1" spcCol="0" rtlCol="0" fromWordArt="0" anchor="ctr" anchorCtr="0" forceAA="0" compatLnSpc="1">
+                          <a:prstTxWarp prst="textNoShape">
+                            <a:avLst/>
+                          </a:prstTxWarp>
+                          <a:noAutofit/>
+                        </wps:bodyPr>
+                      </wps:wsp>
+                      <wps:wsp>
+                        <wps:cNvPr id="17" name="Rectangle 17"/>
+                        <wps:cNvSpPr/>
+                        <wps:spPr>
+                          <a:xfrm>
+                            <a:off x="752035" y="2768234"/>
+                            <a:ext cx="1676557" cy="276707"/>
+                          </a:xfrm>
+                          <a:prstGeom prst="rect">
+                            <a:avLst/>
+                          </a:prstGeom>
+                        </wps:spPr>
+                        <wps:style>
+                          <a:lnRef idx="2">
+                            <a:schemeClr val="accent1">
+                              <a:shade val="50000"/>
+                            </a:schemeClr>
+                          </a:lnRef>
+                          <a:fillRef idx="1">
+                            <a:schemeClr val="accent1"/>
+                          </a:fillRef>
+                          <a:effectRef idx="0">
+                            <a:schemeClr val="accent1"/>
+                          </a:effectRef>
+                          <a:fontRef idx="minor">
+                            <a:schemeClr val="lt1"/>
+                          </a:fontRef>
+                        </wps:style>
+                        <wps:txbx>
+                          <w:txbxContent>
+                            <w:p>
+                              <w:pPr>
+                                <w:jc w:val="center"/>
+                              </w:pPr>
+                              <w:r>
+                                <w:t>&lt;&lt;</w:t>
+                              </w:r>
+                              <w:proofErr w:type="gramStart"/>
+                              <w:r>
+                                <w:t>image</w:t>
+                              </w:r>
+                              <w:proofErr w:type="gramEnd"/>
+                              <w:r>
+                                <w:t>&gt;&gt;java:8</w:t>
+                              </w:r>
+                            </w:p>
+                          </w:txbxContent>
+                        </wps:txbx>
+                        <wps:bodyPr rot="0" spcFirstLastPara="0" vertOverflow="overflow" horzOverflow="overflow" vert="horz" wrap="square" lIns="91440" tIns="45720" rIns="91440" bIns="45720" numCol="1" spcCol="0" rtlCol="0" fromWordArt="0" anchor="ctr" anchorCtr="0" forceAA="0" compatLnSpc="1">
+                          <a:prstTxWarp prst="textNoShape">
+                            <a:avLst/>
+                          </a:prstTxWarp>
+                          <a:noAutofit/>
+                        </wps:bodyPr>
+                      </wps:wsp>
+                      <wps:wsp>
+                        <wps:cNvPr id="20" name="Rectangle 20"/>
+                        <wps:cNvSpPr/>
+                        <wps:spPr>
+                          <a:xfrm>
+                            <a:off x="2094606" y="910286"/>
+                            <a:ext cx="1676518" cy="440175"/>
+                          </a:xfrm>
+                          <a:prstGeom prst="rect">
+                            <a:avLst/>
+                          </a:prstGeom>
+                        </wps:spPr>
+                        <wps:style>
+                          <a:lnRef idx="2">
+                            <a:schemeClr val="accent1">
+                              <a:shade val="50000"/>
+                            </a:schemeClr>
+                          </a:lnRef>
+                          <a:fillRef idx="1">
+                            <a:schemeClr val="accent1"/>
+                          </a:fillRef>
+                          <a:effectRef idx="0">
+                            <a:schemeClr val="accent1"/>
+                          </a:effectRef>
+                          <a:fontRef idx="minor">
+                            <a:schemeClr val="lt1"/>
+                          </a:fontRef>
+                        </wps:style>
+                        <wps:txbx>
+                          <w:txbxContent>
+                            <w:p>
+                              <w:pPr>
+                                <w:jc w:val="center"/>
+                              </w:pPr>
+                              <w:r>
+                                <w:t>&lt;&lt;</w:t>
+                              </w:r>
+                              <w:proofErr w:type="gramStart"/>
+                              <w:r>
+                                <w:t>image</w:t>
+                              </w:r>
+                              <w:proofErr w:type="gramEnd"/>
+                              <w:r>
+                                <w:t>&gt;&gt;</w:t>
+                              </w:r>
+                              <w:r>
+                                <w:br/>
+                              </w:r>
+                              <w:r>
+                                <w:t>rabbitm</w:t>
+                              </w:r>
+                              <w:bookmarkStart w:id="0" w:name="_GoBack"/>
+                              <w:r>
+                                <w:t>q:3-management</w:t>
+                              </w:r>
+                              <w:bookmarkEnd w:id="0"/>
+                            </w:p>
+                          </w:txbxContent>
+                        </wps:txbx>
+                        <wps:bodyPr rot="0" spcFirstLastPara="0" vertOverflow="overflow" horzOverflow="overflow" vert="horz" wrap="square" lIns="91440" tIns="45720" rIns="91440" bIns="45720" numCol="1" spcCol="0" rtlCol="0" fromWordArt="0" anchor="ctr" anchorCtr="0" forceAA="0" compatLnSpc="1">
+                          <a:prstTxWarp prst="textNoShape">
+                            <a:avLst/>
+                          </a:prstTxWarp>
+                          <a:noAutofit/>
+                        </wps:bodyPr>
+                      </wps:wsp>
+                      <wps:wsp>
+                        <wps:cNvPr id="21" name="Rectangle 21"/>
+                        <wps:cNvSpPr/>
+                        <wps:spPr>
+                          <a:xfrm>
+                            <a:off x="751879" y="1912158"/>
+                            <a:ext cx="1676430" cy="435932"/>
+                          </a:xfrm>
+                          <a:prstGeom prst="rect">
+                            <a:avLst/>
+                          </a:prstGeom>
+                          <a:noFill/>
+                        </wps:spPr>
+                        <wps:style>
+                          <a:lnRef idx="2">
+                            <a:schemeClr val="accent1">
+                              <a:shade val="50000"/>
+                            </a:schemeClr>
+                          </a:lnRef>
+                          <a:fillRef idx="1">
+                            <a:schemeClr val="accent1"/>
+                          </a:fillRef>
+                          <a:effectRef idx="0">
+                            <a:schemeClr val="accent1"/>
+                          </a:effectRef>
+                          <a:fontRef idx="minor">
+                            <a:schemeClr val="lt1"/>
+                          </a:fontRef>
+                        </wps:style>
+                        <wps:txbx>
+                          <w:txbxContent>
+                            <w:p>
+                              <w:pPr>
+                                <w:jc w:val="center"/>
+                                <w:rPr>
+                                  <w:color w:val="000000" w:themeColor="text1"/>
+                                </w:rPr>
+                              </w:pPr>
+                              <w:r>
+                                <w:rPr>
+                                  <w:color w:val="000000" w:themeColor="text1"/>
+                                </w:rPr>
+                                <w:t>&lt;&lt;</w:t>
+                              </w:r>
+                              <w:r>
+                                <w:rPr>
+                                  <w:color w:val="000000" w:themeColor="text1"/>
+                                </w:rPr>
+                                <w:t>D</w:t>
+                              </w:r>
+                              <w:r>
+                                <w:rPr>
+                                  <w:color w:val="000000" w:themeColor="text1"/>
+                                </w:rPr>
+                                <w:t>eployment&gt;&gt;</w:t>
+                              </w:r>
+                              <w:r>
+                                <w:rPr>
+                                  <w:color w:val="000000" w:themeColor="text1"/>
+                                </w:rPr>
+                                <w:br/>
+                              </w:r>
+                              <w:proofErr w:type="spellStart"/>
+                              <w:r>
+                                <w:rPr>
+                                  <w:color w:val="000000" w:themeColor="text1"/>
+                                </w:rPr>
+                                <w:t>rabbit</w:t>
+                              </w:r>
+                              <w:r>
+                                <w:rPr>
+                                  <w:color w:val="000000" w:themeColor="text1"/>
+                                </w:rPr>
+                                <w:t>mq</w:t>
+                              </w:r>
+                              <w:proofErr w:type="spellEnd"/>
+                              <w:r>
+                                <w:rPr>
+                                  <w:color w:val="000000" w:themeColor="text1"/>
+                                </w:rPr>
+                                <w:t>-sender</w:t>
+                              </w:r>
+                            </w:p>
+                          </w:txbxContent>
+                        </wps:txbx>
+                        <wps:bodyPr rot="0" spcFirstLastPara="0" vertOverflow="overflow" horzOverflow="overflow" vert="horz" wrap="square" lIns="91440" tIns="45720" rIns="91440" bIns="45720" numCol="1" spcCol="0" rtlCol="0" fromWordArt="0" anchor="ctr" anchorCtr="0" forceAA="0" compatLnSpc="1">
+                          <a:prstTxWarp prst="textNoShape">
+                            <a:avLst/>
+                          </a:prstTxWarp>
+                          <a:noAutofit/>
+                        </wps:bodyPr>
+                      </wps:wsp>
+                      <wps:wsp>
+                        <wps:cNvPr id="22" name="Rectangle 22"/>
+                        <wps:cNvSpPr/>
+                        <wps:spPr>
+                          <a:xfrm>
+                            <a:off x="3094282" y="1921917"/>
+                            <a:ext cx="1676430" cy="427315"/>
+                          </a:xfrm>
+                          <a:prstGeom prst="rect">
+                            <a:avLst/>
+                          </a:prstGeom>
+                          <a:noFill/>
+                        </wps:spPr>
+                        <wps:style>
+                          <a:lnRef idx="2">
+                            <a:schemeClr val="accent1">
+                              <a:shade val="50000"/>
+                            </a:schemeClr>
+                          </a:lnRef>
+                          <a:fillRef idx="1">
+                            <a:schemeClr val="accent1"/>
+                          </a:fillRef>
+                          <a:effectRef idx="0">
+                            <a:schemeClr val="accent1"/>
+                          </a:effectRef>
+                          <a:fontRef idx="minor">
+                            <a:schemeClr val="lt1"/>
+                          </a:fontRef>
+                        </wps:style>
+                        <wps:txbx>
+                          <w:txbxContent>
+                            <w:p>
+                              <w:pPr>
+                                <w:jc w:val="center"/>
+                                <w:rPr>
+                                  <w:color w:val="000000" w:themeColor="text1"/>
+                                </w:rPr>
+                              </w:pPr>
+                              <w:r>
+                                <w:rPr>
+                                  <w:color w:val="000000" w:themeColor="text1"/>
+                                </w:rPr>
+                                <w:t>&lt;&lt;</w:t>
+                              </w:r>
+                              <w:r>
+                                <w:rPr>
+                                  <w:color w:val="000000" w:themeColor="text1"/>
+                                </w:rPr>
+                                <w:t>D</w:t>
+                              </w:r>
+                              <w:r>
+                                <w:rPr>
+                                  <w:color w:val="000000" w:themeColor="text1"/>
+                                </w:rPr>
+                                <w:t>eployment&gt;&gt;</w:t>
+                              </w:r>
+                              <w:r>
+                                <w:rPr>
+                                  <w:color w:val="000000" w:themeColor="text1"/>
+                                </w:rPr>
+                                <w:br/>
+                              </w:r>
+                              <w:proofErr w:type="spellStart"/>
+                              <w:r>
+                                <w:rPr>
+                                  <w:color w:val="000000" w:themeColor="text1"/>
+                                </w:rPr>
+                                <w:t>rabbitmq</w:t>
+                              </w:r>
+                              <w:proofErr w:type="spellEnd"/>
+                              <w:r>
+                                <w:rPr>
+                                  <w:color w:val="000000" w:themeColor="text1"/>
+                                </w:rPr>
+                                <w:t>-</w:t>
+                              </w:r>
+                              <w:r>
+                                <w:rPr>
+                                  <w:color w:val="000000" w:themeColor="text1"/>
+                                </w:rPr>
+                                <w:t>receiver</w:t>
+                              </w:r>
+                            </w:p>
+                          </w:txbxContent>
+                        </wps:txbx>
+                        <wps:bodyPr rot="0" spcFirstLastPara="0" vertOverflow="overflow" horzOverflow="overflow" vert="horz" wrap="square" lIns="91440" tIns="45720" rIns="91440" bIns="45720" numCol="1" spcCol="0" rtlCol="0" fromWordArt="0" anchor="ctr" anchorCtr="0" forceAA="0" compatLnSpc="1">
+                          <a:prstTxWarp prst="textNoShape">
+                            <a:avLst/>
+                          </a:prstTxWarp>
+                          <a:noAutofit/>
+                        </wps:bodyPr>
+                      </wps:wsp>
+                      <wps:wsp>
+                        <wps:cNvPr id="23" name="Rectangle 23"/>
+                        <wps:cNvSpPr/>
+                        <wps:spPr>
+                          <a:xfrm>
+                            <a:off x="2094037" y="51142"/>
+                            <a:ext cx="1676430" cy="425108"/>
+                          </a:xfrm>
+                          <a:prstGeom prst="rect">
+                            <a:avLst/>
+                          </a:prstGeom>
+                          <a:noFill/>
+                        </wps:spPr>
+                        <wps:style>
+                          <a:lnRef idx="2">
+                            <a:schemeClr val="accent1">
+                              <a:shade val="50000"/>
+                            </a:schemeClr>
+                          </a:lnRef>
+                          <a:fillRef idx="1">
+                            <a:schemeClr val="accent1"/>
+                          </a:fillRef>
+                          <a:effectRef idx="0">
+                            <a:schemeClr val="accent1"/>
+                          </a:effectRef>
+                          <a:fontRef idx="minor">
+                            <a:schemeClr val="lt1"/>
+                          </a:fontRef>
+                        </wps:style>
+                        <wps:txbx>
+                          <w:txbxContent>
+                            <w:p>
+                              <w:pPr>
+                                <w:jc w:val="center"/>
+                                <w:rPr>
+                                  <w:color w:val="000000" w:themeColor="text1"/>
+                                </w:rPr>
+                              </w:pPr>
+                              <w:r>
+                                <w:rPr>
+                                  <w:color w:val="000000" w:themeColor="text1"/>
+                                </w:rPr>
+                                <w:t>&lt;&lt;</w:t>
+                              </w:r>
+                              <w:r>
+                                <w:rPr>
+                                  <w:color w:val="000000" w:themeColor="text1"/>
+                                </w:rPr>
+                                <w:t>S</w:t>
+                              </w:r>
+                              <w:r>
+                                <w:rPr>
+                                  <w:color w:val="000000" w:themeColor="text1"/>
+                                </w:rPr>
+                                <w:t>ervice&gt;&gt;</w:t>
+                              </w:r>
+                              <w:r>
+                                <w:rPr>
+                                  <w:color w:val="000000" w:themeColor="text1"/>
+                                </w:rPr>
+                                <w:br/>
+                              </w:r>
+                              <w:proofErr w:type="spellStart"/>
+                              <w:r>
+                                <w:rPr>
+                                  <w:color w:val="000000" w:themeColor="text1"/>
+                                </w:rPr>
+                                <w:t>rabbitmq</w:t>
+                              </w:r>
+                              <w:proofErr w:type="spellEnd"/>
+                              <w:r>
+                                <w:rPr>
+                                  <w:color w:val="000000" w:themeColor="text1"/>
+                                </w:rPr>
+                                <w:t>-service</w:t>
+                              </w:r>
+                            </w:p>
+                          </w:txbxContent>
+                        </wps:txbx>
+                        <wps:bodyPr rot="0" spcFirstLastPara="0" vertOverflow="overflow" horzOverflow="overflow" vert="horz" wrap="square" lIns="91440" tIns="45720" rIns="91440" bIns="45720" numCol="1" spcCol="0" rtlCol="0" fromWordArt="0" anchor="ctr" anchorCtr="0" forceAA="0" compatLnSpc="1">
+                          <a:prstTxWarp prst="textNoShape">
+                            <a:avLst/>
+                          </a:prstTxWarp>
+                          <a:noAutofit/>
+                        </wps:bodyPr>
+                      </wps:wsp>
+                      <wps:wsp>
+                        <wps:cNvPr id="24" name="Rectangle 24"/>
+                        <wps:cNvSpPr/>
+                        <wps:spPr>
+                          <a:xfrm>
+                            <a:off x="3094016" y="2349232"/>
+                            <a:ext cx="1676518" cy="489217"/>
+                          </a:xfrm>
+                          <a:prstGeom prst="rect">
+                            <a:avLst/>
+                          </a:prstGeom>
+                        </wps:spPr>
+                        <wps:style>
+                          <a:lnRef idx="2">
+                            <a:schemeClr val="accent1">
+                              <a:shade val="50000"/>
+                            </a:schemeClr>
+                          </a:lnRef>
+                          <a:fillRef idx="1">
+                            <a:schemeClr val="accent1"/>
+                          </a:fillRef>
+                          <a:effectRef idx="0">
+                            <a:schemeClr val="accent1"/>
+                          </a:effectRef>
+                          <a:fontRef idx="minor">
+                            <a:schemeClr val="lt1"/>
+                          </a:fontRef>
+                        </wps:style>
+                        <wps:txbx>
+                          <w:txbxContent>
+                            <w:p>
+                              <w:pPr>
+                                <w:jc w:val="center"/>
+                              </w:pPr>
+                              <w:r>
+                                <w:t>&lt;&lt;</w:t>
+                              </w:r>
+                              <w:proofErr w:type="gramStart"/>
+                              <w:r>
+                                <w:t>image</w:t>
+                              </w:r>
+                              <w:proofErr w:type="gramEnd"/>
+                              <w:r>
+                                <w:t>&gt;&gt;</w:t>
+                              </w:r>
+                              <w:r>
+                                <w:br/>
+                              </w:r>
+                              <w:r>
+                                <w:t>rabbit</w:t>
+                              </w:r>
+                              <w:r>
+                                <w:t>mq</w:t>
+                              </w:r>
+                              <w:r>
+                                <w:t>-</w:t>
+                              </w:r>
+                              <w:r>
+                                <w:t>app</w:t>
+                              </w:r>
+                              <w:r>
+                                <w:t>:0</w:t>
+                              </w:r>
+                              <w:r>
+                                <w:t>.0.1</w:t>
+                              </w:r>
+                            </w:p>
+                          </w:txbxContent>
+                        </wps:txbx>
+                        <wps:bodyPr rot="0" spcFirstLastPara="0" vertOverflow="overflow" horzOverflow="overflow" vert="horz" wrap="square" lIns="91440" tIns="45720" rIns="91440" bIns="45720" numCol="1" spcCol="0" rtlCol="0" fromWordArt="0" anchor="ctr" anchorCtr="0" forceAA="0" compatLnSpc="1">
+                          <a:prstTxWarp prst="textNoShape">
+                            <a:avLst/>
+                          </a:prstTxWarp>
+                          <a:noAutofit/>
+                        </wps:bodyPr>
+                      </wps:wsp>
+                      <wps:wsp>
+                        <wps:cNvPr id="25" name="Rectangle 25"/>
+                        <wps:cNvSpPr/>
+                        <wps:spPr>
+                          <a:xfrm>
+                            <a:off x="3094016" y="2768235"/>
+                            <a:ext cx="1676557" cy="276707"/>
+                          </a:xfrm>
+                          <a:prstGeom prst="rect">
+                            <a:avLst/>
+                          </a:prstGeom>
+                        </wps:spPr>
+                        <wps:style>
+                          <a:lnRef idx="2">
+                            <a:schemeClr val="accent1">
+                              <a:shade val="50000"/>
+                            </a:schemeClr>
+                          </a:lnRef>
+                          <a:fillRef idx="1">
+                            <a:schemeClr val="accent1"/>
+                          </a:fillRef>
+                          <a:effectRef idx="0">
+                            <a:schemeClr val="accent1"/>
+                          </a:effectRef>
+                          <a:fontRef idx="minor">
+                            <a:schemeClr val="lt1"/>
+                          </a:fontRef>
+                        </wps:style>
+                        <wps:txbx>
+                          <w:txbxContent>
+                            <w:p>
+                              <w:pPr>
+                                <w:jc w:val="center"/>
+                              </w:pPr>
+                              <w:r>
+                                <w:t>&lt;&lt;</w:t>
+                              </w:r>
+                              <w:proofErr w:type="gramStart"/>
+                              <w:r>
+                                <w:t>image</w:t>
+                              </w:r>
+                              <w:proofErr w:type="gramEnd"/>
+                              <w:r>
+                                <w:t>&gt;&gt;java:8</w:t>
+                              </w:r>
+                            </w:p>
+                          </w:txbxContent>
+                        </wps:txbx>
+                        <wps:bodyPr rot="0" spcFirstLastPara="0" vertOverflow="overflow" horzOverflow="overflow" vert="horz" wrap="square" lIns="91440" tIns="45720" rIns="91440" bIns="45720" numCol="1" spcCol="0" rtlCol="0" fromWordArt="0" anchor="ctr" anchorCtr="0" forceAA="0" compatLnSpc="1">
+                          <a:prstTxWarp prst="textNoShape">
+                            <a:avLst/>
+                          </a:prstTxWarp>
+                          <a:noAutofit/>
+                        </wps:bodyPr>
+                      </wps:wsp>
+                      <wps:wsp>
+                        <wps:cNvPr id="26" name="Straight Connector 26"/>
+                        <wps:cNvCnPr/>
+                        <wps:spPr>
+                          <a:xfrm>
+                            <a:off x="2932907" y="1359986"/>
+                            <a:ext cx="0" cy="304460"/>
+                          </a:xfrm>
+                          <a:prstGeom prst="line">
+                            <a:avLst/>
+                          </a:prstGeom>
+                          <a:ln/>
+                        </wps:spPr>
+                        <wps:style>
+                          <a:lnRef idx="3">
+                            <a:schemeClr val="accent2"/>
+                          </a:lnRef>
+                          <a:fillRef idx="0">
+                            <a:schemeClr val="accent2"/>
+                          </a:fillRef>
+                          <a:effectRef idx="2">
+                            <a:schemeClr val="accent2"/>
+                          </a:effectRef>
+                          <a:fontRef idx="minor">
+                            <a:schemeClr val="tx1"/>
+                          </a:fontRef>
+                        </wps:style>
+                        <wps:bodyPr/>
+                      </wps:wsp>
+                      <wps:wsp>
+                        <wps:cNvPr id="27" name="Straight Connector 27"/>
+                        <wps:cNvCnPr>
+                          <a:endCxn id="21" idx="0"/>
+                        </wps:cNvCnPr>
+                        <wps:spPr>
+                          <a:xfrm>
+                            <a:off x="1589914" y="1664330"/>
+                            <a:ext cx="103" cy="247555"/>
+                          </a:xfrm>
+                          <a:prstGeom prst="line">
+                            <a:avLst/>
+                          </a:prstGeom>
+                          <a:ln/>
+                        </wps:spPr>
+                        <wps:style>
+                          <a:lnRef idx="3">
+                            <a:schemeClr val="accent2"/>
+                          </a:lnRef>
+                          <a:fillRef idx="0">
+                            <a:schemeClr val="accent2"/>
+                          </a:fillRef>
+                          <a:effectRef idx="2">
+                            <a:schemeClr val="accent2"/>
+                          </a:effectRef>
+                          <a:fontRef idx="minor">
+                            <a:schemeClr val="tx1"/>
+                          </a:fontRef>
+                        </wps:style>
+                        <wps:bodyPr/>
+                      </wps:wsp>
+                      <wps:wsp>
+                        <wps:cNvPr id="28" name="Straight Connector 28"/>
+                        <wps:cNvCnPr>
+                          <a:endCxn id="22" idx="0"/>
+                        </wps:cNvCnPr>
+                        <wps:spPr>
+                          <a:xfrm>
+                            <a:off x="3931761" y="1674083"/>
+                            <a:ext cx="368" cy="247561"/>
+                          </a:xfrm>
+                          <a:prstGeom prst="line">
+                            <a:avLst/>
+                          </a:prstGeom>
+                          <a:ln/>
+                        </wps:spPr>
+                        <wps:style>
+                          <a:lnRef idx="3">
+                            <a:schemeClr val="accent2"/>
+                          </a:lnRef>
+                          <a:fillRef idx="0">
+                            <a:schemeClr val="accent2"/>
+                          </a:fillRef>
+                          <a:effectRef idx="2">
+                            <a:schemeClr val="accent2"/>
+                          </a:effectRef>
+                          <a:fontRef idx="minor">
+                            <a:schemeClr val="tx1"/>
+                          </a:fontRef>
+                        </wps:style>
+                        <wps:bodyPr/>
+                      </wps:wsp>
+                      <wps:wsp>
+                        <wps:cNvPr id="29" name="Straight Connector 29"/>
+                        <wps:cNvCnPr/>
+                        <wps:spPr>
+                          <a:xfrm>
+                            <a:off x="752035" y="1664446"/>
+                            <a:ext cx="4039040" cy="0"/>
+                          </a:xfrm>
+                          <a:prstGeom prst="line">
+                            <a:avLst/>
+                          </a:prstGeom>
+                          <a:ln/>
+                        </wps:spPr>
+                        <wps:style>
+                          <a:lnRef idx="3">
+                            <a:schemeClr val="accent2"/>
+                          </a:lnRef>
+                          <a:fillRef idx="0">
+                            <a:schemeClr val="accent2"/>
+                          </a:fillRef>
+                          <a:effectRef idx="2">
+                            <a:schemeClr val="accent2"/>
+                          </a:effectRef>
+                          <a:fontRef idx="minor">
+                            <a:schemeClr val="tx1"/>
+                          </a:fontRef>
+                        </wps:style>
+                        <wps:bodyPr/>
+                      </wps:wsp>
+                      <wps:wsp>
+                        <wps:cNvPr id="30" name="Rectangle 30"/>
+                        <wps:cNvSpPr/>
+                        <wps:spPr>
+                          <a:xfrm>
+                            <a:off x="2866547" y="1377840"/>
+                            <a:ext cx="1152764" cy="239321"/>
+                          </a:xfrm>
+                          <a:prstGeom prst="rect">
+                            <a:avLst/>
+                          </a:prstGeom>
+                          <a:noFill/>
+                          <a:ln>
+                            <a:noFill/>
+                          </a:ln>
+                        </wps:spPr>
+                        <wps:style>
+                          <a:lnRef idx="2">
+                            <a:schemeClr val="accent1">
+                              <a:shade val="50000"/>
+                            </a:schemeClr>
+                          </a:lnRef>
+                          <a:fillRef idx="1">
+                            <a:schemeClr val="accent1"/>
+                          </a:fillRef>
+                          <a:effectRef idx="0">
+                            <a:schemeClr val="accent1"/>
+                          </a:effectRef>
+                          <a:fontRef idx="minor">
+                            <a:schemeClr val="lt1"/>
+                          </a:fontRef>
+                        </wps:style>
+                        <wps:txbx>
+                          <w:txbxContent>
+                            <w:p>
+                              <w:pPr>
+                                <w:jc w:val="center"/>
+                                <w:rPr>
+                                  <w:color w:val="000000" w:themeColor="text1"/>
+                                </w:rPr>
+                              </w:pPr>
+                              <w:r>
+                                <w:rPr>
+                                  <w:color w:val="000000" w:themeColor="text1"/>
+                                </w:rPr>
+                                <w:t>TCP (Port 5672)</w:t>
+                              </w:r>
+                            </w:p>
+                          </w:txbxContent>
+                        </wps:txbx>
+                        <wps:bodyPr rot="0" spcFirstLastPara="0" vertOverflow="overflow" horzOverflow="overflow" vert="horz" wrap="square" lIns="91440" tIns="45720" rIns="91440" bIns="45720" numCol="1" spcCol="0" rtlCol="0" fromWordArt="0" anchor="ctr" anchorCtr="0" forceAA="0" compatLnSpc="1">
+                          <a:prstTxWarp prst="textNoShape">
+                            <a:avLst/>
+                          </a:prstTxWarp>
+                          <a:noAutofit/>
+                        </wps:bodyPr>
+                      </wps:wsp>
+                      <wps:wsp>
+                        <wps:cNvPr id="35" name="Rectangle 35"/>
+                        <wps:cNvSpPr/>
+                        <wps:spPr>
+                          <a:xfrm>
+                            <a:off x="2094037" y="476250"/>
+                            <a:ext cx="1676430" cy="434036"/>
+                          </a:xfrm>
+                          <a:prstGeom prst="rect">
+                            <a:avLst/>
+                          </a:prstGeom>
+                          <a:noFill/>
+                        </wps:spPr>
+                        <wps:style>
+                          <a:lnRef idx="2">
+                            <a:schemeClr val="accent1">
+                              <a:shade val="50000"/>
+                            </a:schemeClr>
+                          </a:lnRef>
+                          <a:fillRef idx="1">
+                            <a:schemeClr val="accent1"/>
+                          </a:fillRef>
+                          <a:effectRef idx="0">
+                            <a:schemeClr val="accent1"/>
+                          </a:effectRef>
+                          <a:fontRef idx="minor">
+                            <a:schemeClr val="lt1"/>
+                          </a:fontRef>
+                        </wps:style>
+                        <wps:txbx>
+                          <w:txbxContent>
+                            <w:p>
+                              <w:pPr>
+                                <w:jc w:val="center"/>
+                                <w:rPr>
+                                  <w:color w:val="000000" w:themeColor="text1"/>
+                                </w:rPr>
+                              </w:pPr>
+                              <w:r>
+                                <w:rPr>
+                                  <w:color w:val="000000" w:themeColor="text1"/>
+                                </w:rPr>
+                                <w:t>&lt;&lt;Deployment&gt;&gt;</w:t>
+                              </w:r>
+                              <w:r>
+                                <w:rPr>
+                                  <w:color w:val="000000" w:themeColor="text1"/>
+                                </w:rPr>
+                                <w:br/>
+                              </w:r>
+                              <w:proofErr w:type="spellStart"/>
+                              <w:r>
+                                <w:rPr>
+                                  <w:color w:val="000000" w:themeColor="text1"/>
+                                </w:rPr>
+                                <w:t>rabbitmq</w:t>
+                              </w:r>
+                              <w:proofErr w:type="spellEnd"/>
+                            </w:p>
+                          </w:txbxContent>
+                        </wps:txbx>
+                        <wps:bodyPr rot="0" spcFirstLastPara="0" vertOverflow="overflow" horzOverflow="overflow" vert="horz" wrap="square" lIns="91440" tIns="45720" rIns="91440" bIns="45720" numCol="1" spcCol="0" rtlCol="0" fromWordArt="0" anchor="ctr" anchorCtr="0" forceAA="0" compatLnSpc="1">
+                          <a:prstTxWarp prst="textNoShape">
+                            <a:avLst/>
+                          </a:prstTxWarp>
+                          <a:noAutofit/>
+                        </wps:bodyPr>
+                      </wps:wsp>
+                      <wps:wsp>
+                        <wps:cNvPr id="37" name="Rectangle 37"/>
+                        <wps:cNvSpPr/>
+                        <wps:spPr>
+                          <a:xfrm>
+                            <a:off x="3932129" y="1674083"/>
+                            <a:ext cx="838583" cy="239321"/>
+                          </a:xfrm>
+                          <a:prstGeom prst="rect">
+                            <a:avLst/>
+                          </a:prstGeom>
+                          <a:noFill/>
+                          <a:ln>
+                            <a:noFill/>
+                          </a:ln>
+                        </wps:spPr>
+                        <wps:style>
+                          <a:lnRef idx="2">
+                            <a:schemeClr val="accent1">
+                              <a:shade val="50000"/>
+                            </a:schemeClr>
+                          </a:lnRef>
+                          <a:fillRef idx="1">
+                            <a:schemeClr val="accent1"/>
+                          </a:fillRef>
+                          <a:effectRef idx="0">
+                            <a:schemeClr val="accent1"/>
+                          </a:effectRef>
+                          <a:fontRef idx="minor">
+                            <a:schemeClr val="lt1"/>
+                          </a:fontRef>
+                        </wps:style>
+                        <wps:txbx>
+                          <w:txbxContent>
+                            <w:p>
+                              <w:pPr>
+                                <w:rPr>
+                                  <w:color w:val="000000" w:themeColor="text1"/>
+                                </w:rPr>
+                              </w:pPr>
+                              <w:proofErr w:type="gramStart"/>
+                              <w:r>
+                                <w:rPr>
+                                  <w:color w:val="000000" w:themeColor="text1"/>
+                                </w:rPr>
+                                <w:t>replicas</w:t>
+                              </w:r>
+                              <w:proofErr w:type="gramEnd"/>
+                              <w:r>
+                                <w:rPr>
+                                  <w:color w:val="000000" w:themeColor="text1"/>
+                                </w:rPr>
+                                <w:t>: 2</w:t>
+                              </w:r>
+                            </w:p>
+                          </w:txbxContent>
+                        </wps:txbx>
+                        <wps:bodyPr rot="0" spcFirstLastPara="0" vertOverflow="overflow" horzOverflow="overflow" vert="horz" wrap="square" lIns="91440" tIns="45720" rIns="91440" bIns="45720" numCol="1" spcCol="0" rtlCol="0" fromWordArt="0" anchor="ctr" anchorCtr="0" forceAA="0" compatLnSpc="1">
+                          <a:prstTxWarp prst="textNoShape">
+                            <a:avLst/>
+                          </a:prstTxWarp>
+                          <a:noAutofit/>
+                        </wps:bodyPr>
+                      </wps:wsp>
+                    </wpc:wpc>
+                  </a:graphicData>
+                </a:graphic>
+              </wp:inline>
+            </w:drawing>
+          </mc:Choice>
+          <mc:Fallback>
+            <w:pict>
+              <v:group id="Canvas 4" o:spid="_x0000_s1041" editas="canvas" style="width:469.25pt;height:275.25pt;mso-position-horizontal-relative:char;mso-position-vertical-relative:line" coordsize="59594,34956" o:gfxdata="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">
+                <v:shapetype id="_x0000_t75" coordsize="21600,21600" o:spt="75" o:preferrelative="t" path="m@4@5l@4@11@9@11@9@5xe" filled="f" stroked="f">
+                  <v:stroke joinstyle="miter"/>
+                  <v:formulas>
+                    <v:f eqn="if lineDrawn pixelLineWidth 0"/>
+                    <v:f eqn="sum @0 1 0"/>
+                    <v:f eqn="sum 0 0 @1"/>
+                    <v:f eqn="prod @2 1 2"/>
+                    <v:f eqn="prod @3 21600 pixelWidth"/>
+                    <v:f eqn="prod @3 21600 pixelHeight"/>
+                    <v:f eqn="sum @0 0 1"/>
+                    <v:f eqn="prod @6 1 2"/>
+                    <v:f eqn="prod @7 21600 pixelWidth"/>
+                    <v:f eqn="sum @8 21600 0"/>
+                    <v:f eqn="prod @7 21600 pixelHeight"/>
+                    <v:f eqn="sum @10 21600 0"/>
+                  </v:formulas>
+                  <v:path o:extrusionok="f" gradientshapeok="t" o:connecttype="rect"/>
+                  <o:lock v:ext="edit" aspectratio="t"/>
+                </v:shapetype>
+                <v:shape id="_x0000_s1042" type="#_x0000_t75" style="position:absolute;width:59594;height:34956;visibility:visible;mso-wrap-style:square">
+                  <v:fill o:detectmouseclick="t"/>
+                  <v:path o:connecttype="none"/>
+                </v:shape>
+                <v:rect id="Rectangle 15" o:spid="_x0000_s1043" style="position:absolute;left:7520;top:23492;width:16765;height:4702;visibility:visible;mso-wrap-style:square;v-text-anchor:middle" o:gfxdata="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" fillcolor="#5b9bd5 [3204]" strokecolor="#1f4d78 [1604]" strokeweight="1pt">
+                  <v:textbox>
+                    <w:txbxContent>
+                      <w:p>
+                        <w:pPr>
+                          <w:jc w:val="center"/>
+                        </w:pPr>
+                        <w:r>
+                          <w:t>&lt;&lt;</w:t>
+                        </w:r>
+                        <w:proofErr w:type="gramStart"/>
+                        <w:r>
+                          <w:t>image</w:t>
+                        </w:r>
+                        <w:proofErr w:type="gramEnd"/>
+                        <w:r>
+                          <w:t>&gt;&gt;</w:t>
+                        </w:r>
+                        <w:r>
+                          <w:br/>
+                        </w:r>
+                        <w:r>
+                          <w:t>rabbit</w:t>
+                        </w:r>
+                        <w:r>
+                          <w:t>mq</w:t>
+                        </w:r>
+                        <w:r>
+                          <w:t>-</w:t>
+                        </w:r>
+                        <w:r>
+                          <w:t>app</w:t>
+                        </w:r>
+                        <w:r>
+                          <w:t>:</w:t>
+                        </w:r>
+                        <w:r>
+                          <w:t>0.0.1</w:t>
+                        </w:r>
+                      </w:p>
+                    </w:txbxContent>
+                  </v:textbox>
+                </v:rect>
+                <v:rect id="Rectangle 17" o:spid="_x0000_s1044" style="position:absolute;left:7520;top:27682;width:16765;height:2767;visibility:visible;mso-wrap-style:square;v-text-anchor:middle" o:gfxdata="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" fillcolor="#5b9bd5 [3204]" strokecolor="#1f4d78 [1604]" strokeweight="1pt">
+                  <v:textbox>
+                    <w:txbxContent>
+                      <w:p>
+                        <w:pPr>
+                          <w:jc w:val="center"/>
+                        </w:pPr>
+                        <w:r>
+                          <w:t>&lt;&lt;</w:t>
+                        </w:r>
+                        <w:proofErr w:type="gramStart"/>
+                        <w:r>
+                          <w:t>image</w:t>
+                        </w:r>
+                        <w:proofErr w:type="gramEnd"/>
+                        <w:r>
+                          <w:t>&gt;&gt;java:8</w:t>
+                        </w:r>
+                      </w:p>
+                    </w:txbxContent>
+                  </v:textbox>
+                </v:rect>
+                <v:rect id="Rectangle 20" o:spid="_x0000_s1045" style="position:absolute;left:20946;top:9102;width:16765;height:4402;visibility:visible;mso-wrap-style:square;v-text-anchor:middle" o:gfxdata="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" fillcolor="#5b9bd5 [3204]" strokecolor="#1f4d78 [1604]" strokeweight="1pt">
+                  <v:textbox>
+                    <w:txbxContent>
+                      <w:p>
+                        <w:pPr>
+                          <w:jc w:val="center"/>
+                        </w:pPr>
+                        <w:r>
+                          <w:t>&lt;&lt;</w:t>
+                        </w:r>
+                        <w:proofErr w:type="gramStart"/>
+                        <w:r>
+                          <w:t>image</w:t>
+                        </w:r>
+                        <w:proofErr w:type="gramEnd"/>
+                        <w:r>
+                          <w:t>&gt;&gt;</w:t>
+                        </w:r>
+                        <w:r>
+                          <w:br/>
+                        </w:r>
+                        <w:r>
+                          <w:t>rabbitm</w:t>
+                        </w:r>
+                        <w:bookmarkStart w:id="1" w:name="_GoBack"/>
+                        <w:r>
+                          <w:t>q:3-management</w:t>
+                        </w:r>
+                        <w:bookmarkEnd w:id="1"/>
+                      </w:p>
+                    </w:txbxContent>
+                  </v:textbox>
+                </v:rect>
+                <v:rect id="Rectangle 21" o:spid="_x0000_s1046" style="position:absolute;left:7518;top:19121;width:16765;height:4359;visibility:visible;mso-wrap-style:square;v-text-anchor:middle" o:gfxdata="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" filled="f" strokecolor="#1f4d78 [1604]" strokeweight="1pt">
+                  <v:textbox>
+                    <w:txbxContent>
+                      <w:p>
+                        <w:pPr>
+                          <w:jc w:val="center"/>
+                          <w:rPr>
+                            <w:color w:val="000000" w:themeColor="text1"/>
+                          </w:rPr>
+                        </w:pPr>
+                        <w:r>
+                          <w:rPr>
+                            <w:color w:val="000000" w:themeColor="text1"/>
+                          </w:rPr>
+                          <w:t>&lt;&lt;</w:t>
+                        </w:r>
+                        <w:r>
+                          <w:rPr>
+                            <w:color w:val="000000" w:themeColor="text1"/>
+                          </w:rPr>
+                          <w:t>D</w:t>
+                        </w:r>
+                        <w:r>
+                          <w:rPr>
+                            <w:color w:val="000000" w:themeColor="text1"/>
+                          </w:rPr>
+                          <w:t>eployment&gt;&gt;</w:t>
+                        </w:r>
+                        <w:r>
+                          <w:rPr>
+                            <w:color w:val="000000" w:themeColor="text1"/>
+                          </w:rPr>
+                          <w:br/>
+                        </w:r>
+                        <w:proofErr w:type="spellStart"/>
+                        <w:r>
+                          <w:rPr>
+                            <w:color w:val="000000" w:themeColor="text1"/>
+                          </w:rPr>
+                          <w:t>rabbit</w:t>
+                        </w:r>
+                        <w:r>
+                          <w:rPr>
+                            <w:color w:val="000000" w:themeColor="text1"/>
+                          </w:rPr>
+                          <w:t>mq</w:t>
+                        </w:r>
+                        <w:proofErr w:type="spellEnd"/>
+                        <w:r>
+                          <w:rPr>
+                            <w:color w:val="000000" w:themeColor="text1"/>
+                          </w:rPr>
+                          <w:t>-sender</w:t>
+                        </w:r>
+                      </w:p>
+                    </w:txbxContent>
+                  </v:textbox>
+                </v:rect>
+                <v:rect id="Rectangle 22" o:spid="_x0000_s1047" style="position:absolute;left:30942;top:19219;width:16765;height:4273;visibility:visible;mso-wrap-style:square;v-text-anchor:middle" o:gfxdata="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" filled="f" strokecolor="#1f4d78 [1604]" strokeweight="1pt">
+                  <v:textbox>
+                    <w:txbxContent>
+                      <w:p>
+                        <w:pPr>
+                          <w:jc w:val="center"/>
+                          <w:rPr>
+                            <w:color w:val="000000" w:themeColor="text1"/>
+                          </w:rPr>
+                        </w:pPr>
+                        <w:r>
+                          <w:rPr>
+                            <w:color w:val="000000" w:themeColor="text1"/>
+                          </w:rPr>
+                          <w:t>&lt;&lt;</w:t>
+                        </w:r>
+                        <w:r>
+                          <w:rPr>
+                            <w:color w:val="000000" w:themeColor="text1"/>
+                          </w:rPr>
+                          <w:t>D</w:t>
+                        </w:r>
+                        <w:r>
+                          <w:rPr>
+                            <w:color w:val="000000" w:themeColor="text1"/>
+                          </w:rPr>
+                          <w:t>eployment&gt;&gt;</w:t>
+                        </w:r>
+                        <w:r>
+                          <w:rPr>
+                            <w:color w:val="000000" w:themeColor="text1"/>
+                          </w:rPr>
+                          <w:br/>
+                        </w:r>
+                        <w:proofErr w:type="spellStart"/>
+                        <w:r>
+                          <w:rPr>
+                            <w:color w:val="000000" w:themeColor="text1"/>
+                          </w:rPr>
+                          <w:t>rabbitmq</w:t>
+                        </w:r>
+                        <w:proofErr w:type="spellEnd"/>
+                        <w:r>
+                          <w:rPr>
+                            <w:color w:val="000000" w:themeColor="text1"/>
+                          </w:rPr>
+                          <w:t>-</w:t>
+                        </w:r>
+                        <w:r>
+                          <w:rPr>
+                            <w:color w:val="000000" w:themeColor="text1"/>
+                          </w:rPr>
+                          <w:t>receiver</w:t>
+                        </w:r>
+                      </w:p>
+                    </w:txbxContent>
+                  </v:textbox>
+                </v:rect>
+                <v:rect id="Rectangle 23" o:spid="_x0000_s1048" style="position:absolute;left:20940;top:511;width:16764;height:4251;visibility:visible;mso-wrap-style:square;v-text-anchor:middle" o:gfxdata="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" filled="f" strokecolor="#1f4d78 [1604]" strokeweight="1pt">
+                  <v:textbox>
+                    <w:txbxContent>
+                      <w:p>
+                        <w:pPr>
+                          <w:jc w:val="center"/>
+                          <w:rPr>
+                            <w:color w:val="000000" w:themeColor="text1"/>
+                          </w:rPr>
+                        </w:pPr>
+                        <w:r>
+                          <w:rPr>
+                            <w:color w:val="000000" w:themeColor="text1"/>
+                          </w:rPr>
+                          <w:t>&lt;&lt;</w:t>
+                        </w:r>
+                        <w:r>
+                          <w:rPr>
+                            <w:color w:val="000000" w:themeColor="text1"/>
+                          </w:rPr>
+                          <w:t>S</w:t>
+                        </w:r>
+                        <w:r>
+                          <w:rPr>
+                            <w:color w:val="000000" w:themeColor="text1"/>
+                          </w:rPr>
+                          <w:t>ervice&gt;&gt;</w:t>
+                        </w:r>
+                        <w:r>
+                          <w:rPr>
+                            <w:color w:val="000000" w:themeColor="text1"/>
+                          </w:rPr>
+                          <w:br/>
+                        </w:r>
+                        <w:proofErr w:type="spellStart"/>
+                        <w:r>
+                          <w:rPr>
+                            <w:color w:val="000000" w:themeColor="text1"/>
+                          </w:rPr>
+                          <w:t>rabbitmq</w:t>
+                        </w:r>
+                        <w:proofErr w:type="spellEnd"/>
+                        <w:r>
+                          <w:rPr>
+                            <w:color w:val="000000" w:themeColor="text1"/>
+                          </w:rPr>
+                          <w:t>-service</w:t>
+                        </w:r>
+                      </w:p>
+                    </w:txbxContent>
+                  </v:textbox>
+                </v:rect>
+                <v:rect id="Rectangle 24" o:spid="_x0000_s1049" style="position:absolute;left:30940;top:23492;width:16765;height:4892;visibility:visible;mso-wrap-style:square;v-text-anchor:middle" o:gfxdata="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" fillcolor="#5b9bd5 [3204]" strokecolor="#1f4d78 [1604]" strokeweight="1pt">
+                  <v:textbox>
+                    <w:txbxContent>
+                      <w:p>
+                        <w:pPr>
+                          <w:jc w:val="center"/>
+                        </w:pPr>
+                        <w:r>
+                          <w:t>&lt;&lt;</w:t>
+                        </w:r>
+                        <w:proofErr w:type="gramStart"/>
+                        <w:r>
+                          <w:t>image</w:t>
+                        </w:r>
+                        <w:proofErr w:type="gramEnd"/>
+                        <w:r>
+                          <w:t>&gt;&gt;</w:t>
+                        </w:r>
+                        <w:r>
+                          <w:br/>
+                        </w:r>
+                        <w:r>
+                          <w:t>rabbit</w:t>
+                        </w:r>
+                        <w:r>
+                          <w:t>mq</w:t>
+                        </w:r>
+                        <w:r>
+                          <w:t>-</w:t>
+                        </w:r>
+                        <w:r>
+                          <w:t>app</w:t>
+                        </w:r>
+                        <w:r>
+                          <w:t>:0</w:t>
+                        </w:r>
+                        <w:r>
+                          <w:t>.0.1</w:t>
+                        </w:r>
+                      </w:p>
+                    </w:txbxContent>
+                  </v:textbox>
+                </v:rect>
+                <v:rect id="Rectangle 25" o:spid="_x0000_s1050" style="position:absolute;left:30940;top:27682;width:16765;height:2767;visibility:visible;mso-wrap-style:square;v-text-anchor:middle" o:gfxdata="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" fillcolor="#5b9bd5 [3204]" strokecolor="#1f4d78 [1604]" strokeweight="1pt">
+                  <v:textbox>
+                    <w:txbxContent>
+                      <w:p>
+                        <w:pPr>
+                          <w:jc w:val="center"/>
+                        </w:pPr>
+                        <w:r>
+                          <w:t>&lt;&lt;</w:t>
+                        </w:r>
+                        <w:proofErr w:type="gramStart"/>
+                        <w:r>
+                          <w:t>image</w:t>
+                        </w:r>
+                        <w:proofErr w:type="gramEnd"/>
+                        <w:r>
+                          <w:t>&gt;&gt;java:8</w:t>
+                        </w:r>
+                      </w:p>
+                    </w:txbxContent>
+                  </v:textbox>
+                </v:rect>
+                <v:line id="Straight Connector 26" o:spid="_x0000_s1051" style="position:absolute;visibility:visible;mso-wrap-style:square" from="29329,13599" to="29329,16644" o:connectortype="straight" o:gfxdata="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" strokecolor="#ed7d31 [3205]" strokeweight="1.5pt">
+                  <v:stroke joinstyle="miter"/>
+                </v:line>
+                <v:line id="Straight Connector 27" o:spid="_x0000_s1052" style="position:absolute;visibility:visible;mso-wrap-style:square" from="15899,16643" to="15900,19118" o:connectortype="straight" o:gfxdata="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" strokecolor="#ed7d31 [3205]" strokeweight="1.5pt">
+                  <v:stroke joinstyle="miter"/>
+                </v:line>
+                <v:line id="Straight Connector 28" o:spid="_x0000_s1053" style="position:absolute;visibility:visible;mso-wrap-style:square" from="39317,16740" to="39321,19216" o:connectortype="straight" o:gfxdata="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" strokecolor="#ed7d31 [3205]" strokeweight="1.5pt">
+                  <v:stroke joinstyle="miter"/>
+                </v:line>
+                <v:line id="Straight Connector 29" o:spid="_x0000_s1054" style="position:absolute;visibility:visible;mso-wrap-style:square" from="7520,16644" to="47910,16644" o:connectortype="straight" o:gfxdata="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" strokecolor="#ed7d31 [3205]" strokeweight="1.5pt">
+                  <v:stroke joinstyle="miter"/>
+                </v:line>
+                <v:rect id="Rectangle 30" o:spid="_x0000_s1055" style="position:absolute;left:28665;top:13778;width:11528;height:2393;visibility:visible;mso-wrap-style:square;v-text-anchor:middle" o:gfxdata="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" filled="f" stroked="f" strokeweight="1pt">
+                  <v:textbox>
+                    <w:txbxContent>
+                      <w:p>
+                        <w:pPr>
+                          <w:jc w:val="center"/>
+                          <w:rPr>
+                            <w:color w:val="000000" w:themeColor="text1"/>
+                          </w:rPr>
+                        </w:pPr>
+                        <w:r>
+                          <w:rPr>
+                            <w:color w:val="000000" w:themeColor="text1"/>
+                          </w:rPr>
+                          <w:t>TCP (Port 5672)</w:t>
+                        </w:r>
+                      </w:p>
+                    </w:txbxContent>
+                  </v:textbox>
+                </v:rect>
+                <v:rect id="Rectangle 35" o:spid="_x0000_s1056" style="position:absolute;left:20940;top:4762;width:16764;height:4340;visibility:visible;mso-wrap-style:square;v-text-anchor:middle" o:gfxdata="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" filled="f" strokecolor="#1f4d78 [1604]" strokeweight="1pt">
+                  <v:textbox>
+                    <w:txbxContent>
+                      <w:p>
+                        <w:pPr>
+                          <w:jc w:val="center"/>
+                          <w:rPr>
+                            <w:color w:val="000000" w:themeColor="text1"/>
+                          </w:rPr>
+                        </w:pPr>
+                        <w:r>
+                          <w:rPr>
+                            <w:color w:val="000000" w:themeColor="text1"/>
+                          </w:rPr>
+                          <w:t>&lt;&lt;Deployment&gt;&gt;</w:t>
+                        </w:r>
+                        <w:r>
+                          <w:rPr>
+                            <w:color w:val="000000" w:themeColor="text1"/>
+                          </w:rPr>
+                          <w:br/>
+                        </w:r>
+                        <w:proofErr w:type="spellStart"/>
+                        <w:r>
+                          <w:rPr>
+                            <w:color w:val="000000" w:themeColor="text1"/>
+                          </w:rPr>
+                          <w:t>rabbitmq</w:t>
+                        </w:r>
+                        <w:proofErr w:type="spellEnd"/>
+                      </w:p>
+                    </w:txbxContent>
+                  </v:textbox>
+                </v:rect>
+                <v:rect id="Rectangle 37" o:spid="_x0000_s1057" style="position:absolute;left:39321;top:16740;width:8386;height:2394;visibility:visible;mso-wrap-style:square;v-text-anchor:middle" o:gfxdata="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" filled="f" stroked="f" strokeweight="1pt">
+                  <v:textbox>
+                    <w:txbxContent>
+                      <w:p>
+                        <w:pPr>
+                          <w:rPr>
+                            <w:color w:val="000000" w:themeColor="text1"/>
+                          </w:rPr>
+                        </w:pPr>
+                        <w:proofErr w:type="gramStart"/>
+                        <w:r>
+                          <w:rPr>
+                            <w:color w:val="000000" w:themeColor="text1"/>
+                          </w:rPr>
+                          <w:t>replicas</w:t>
+                        </w:r>
+                        <w:proofErr w:type="gramEnd"/>
+                        <w:r>
+                          <w:rPr>
+                            <w:color w:val="000000" w:themeColor="text1"/>
+                          </w:rPr>
+                          <w:t>: 2</w:t>
+                        </w:r>
+                      </w:p>
+                    </w:txbxContent>
+                  </v:textbox>
+                </v:rect>
+                <w10:anchorlock/>
+              </v:group>
+            </w:pict>
+          </mc:Fallback>
+        </mc:AlternateContent>
+      </w:r>
     </w:p>
     <w:sectPr>
       <w:pgSz w:w="12240" w:h="15840"/>

</xml_diff>